<commit_message>
Session 2 Assignment 2
</commit_message>
<xml_diff>
--- a/S2A2 answers.docx
+++ b/S2A2 answers.docx
@@ -60,104 +60,104 @@
         <w:rPr>
           <w:rFonts w:ascii="Calibri" w:hAnsi="Calibri" w:cs="Calibri"/>
           <w:color w:val="000000"/>
-          <w:highlight w:val="green"/>
         </w:rPr>
         <w:t>a. 0</w:t>
+      </w:r>
+      <w:r>
+        <w:rPr>
+          <w:rFonts w:ascii="Calibri" w:hAnsi="Calibri" w:cs="Calibri"/>
+          <w:color w:val="000000"/>
+        </w:rPr>
+        <w:t xml:space="preserve"> </w:t>
+      </w:r>
+    </w:p>
+    <w:p>
+      <w:pPr>
+        <w:shd w:val="clear" w:color="auto" w:fill="00B050"/>
+        <w:autoSpaceDE w:val="0"/>
+        <w:autoSpaceDN w:val="0"/>
+        <w:adjustRightInd w:val="0"/>
+        <w:spacing w:after="0" w:line="240" w:lineRule="auto"/>
+        <w:ind w:left="720"/>
+        <w:rPr>
+          <w:rFonts w:ascii="Calibri" w:hAnsi="Calibri" w:cs="Calibri"/>
+          <w:color w:val="000000"/>
+        </w:rPr>
+      </w:pPr>
+      <w:r>
+        <w:rPr>
+          <w:rFonts w:ascii="Calibri" w:hAnsi="Calibri" w:cs="Calibri"/>
+          <w:color w:val="000000"/>
+        </w:rPr>
+        <w:t xml:space="preserve">b. 1 </w:t>
+      </w:r>
+    </w:p>
+    <w:p>
+      <w:pPr>
+        <w:autoSpaceDE w:val="0"/>
+        <w:autoSpaceDN w:val="0"/>
+        <w:adjustRightInd w:val="0"/>
+        <w:spacing w:after="0" w:line="240" w:lineRule="auto"/>
+        <w:ind w:left="720"/>
+        <w:rPr>
+          <w:rFonts w:ascii="Calibri" w:hAnsi="Calibri" w:cs="Calibri"/>
+          <w:color w:val="000000"/>
+        </w:rPr>
+      </w:pPr>
+      <w:r>
+        <w:rPr>
+          <w:rFonts w:ascii="Calibri" w:hAnsi="Calibri" w:cs="Calibri"/>
+          <w:color w:val="000000"/>
+        </w:rPr>
+        <w:t xml:space="preserve">c. 2 </w:t>
+      </w:r>
+    </w:p>
+    <w:p>
+      <w:pPr>
+        <w:autoSpaceDE w:val="0"/>
+        <w:autoSpaceDN w:val="0"/>
+        <w:adjustRightInd w:val="0"/>
+        <w:spacing w:after="0" w:line="240" w:lineRule="auto"/>
+        <w:ind w:left="720"/>
+        <w:rPr>
+          <w:rFonts w:ascii="Calibri" w:hAnsi="Calibri" w:cs="Calibri"/>
+          <w:color w:val="000000"/>
+        </w:rPr>
+      </w:pPr>
+      <w:r>
+        <w:rPr>
+          <w:rFonts w:ascii="Calibri" w:hAnsi="Calibri" w:cs="Calibri"/>
+          <w:color w:val="000000"/>
+        </w:rPr>
+        <w:t xml:space="preserve">d. 4 </w:t>
+      </w:r>
+    </w:p>
+    <w:p>
+      <w:pPr>
+        <w:autoSpaceDE w:val="0"/>
+        <w:autoSpaceDN w:val="0"/>
+        <w:adjustRightInd w:val="0"/>
+        <w:spacing w:after="0" w:line="240" w:lineRule="auto"/>
+        <w:rPr>
+          <w:rFonts w:ascii="Calibri" w:hAnsi="Calibri" w:cs="Calibri"/>
+          <w:color w:val="000000"/>
+          <w:sz w:val="32"/>
+          <w:szCs w:val="32"/>
+        </w:rPr>
+      </w:pPr>
+      <w:r>
+        <w:rPr>
+          <w:rFonts w:ascii="Calibri" w:hAnsi="Calibri" w:cs="Calibri"/>
+          <w:b/>
+          <w:bCs/>
+          <w:color w:val="000000"/>
+          <w:sz w:val="32"/>
+          <w:szCs w:val="32"/>
+        </w:rPr>
+        <w:t xml:space="preserve">2. Who calls the submit method on job? </w:t>
       </w:r>
       <w:bookmarkStart w:id="0" w:name="_GoBack"/>
       <w:bookmarkEnd w:id="0"/>
-      <w:r>
-        <w:rPr>
-          <w:rFonts w:ascii="Calibri" w:hAnsi="Calibri" w:cs="Calibri"/>
-          <w:color w:val="000000"/>
-        </w:rPr>
-        <w:t xml:space="preserve"> </w:t>
-      </w:r>
-    </w:p>
-    <w:p>
-      <w:pPr>
-        <w:autoSpaceDE w:val="0"/>
-        <w:autoSpaceDN w:val="0"/>
-        <w:adjustRightInd w:val="0"/>
-        <w:spacing w:after="0" w:line="240" w:lineRule="auto"/>
-        <w:ind w:left="720"/>
-        <w:rPr>
-          <w:rFonts w:ascii="Calibri" w:hAnsi="Calibri" w:cs="Calibri"/>
-          <w:color w:val="000000"/>
-        </w:rPr>
-      </w:pPr>
-      <w:r>
-        <w:rPr>
-          <w:rFonts w:ascii="Calibri" w:hAnsi="Calibri" w:cs="Calibri"/>
-          <w:color w:val="000000"/>
-        </w:rPr>
-        <w:t xml:space="preserve">b. 1 </w:t>
-      </w:r>
-    </w:p>
-    <w:p>
-      <w:pPr>
-        <w:autoSpaceDE w:val="0"/>
-        <w:autoSpaceDN w:val="0"/>
-        <w:adjustRightInd w:val="0"/>
-        <w:spacing w:after="0" w:line="240" w:lineRule="auto"/>
-        <w:ind w:left="720"/>
-        <w:rPr>
-          <w:rFonts w:ascii="Calibri" w:hAnsi="Calibri" w:cs="Calibri"/>
-          <w:color w:val="000000"/>
-        </w:rPr>
-      </w:pPr>
-      <w:r>
-        <w:rPr>
-          <w:rFonts w:ascii="Calibri" w:hAnsi="Calibri" w:cs="Calibri"/>
-          <w:color w:val="000000"/>
-        </w:rPr>
-        <w:t xml:space="preserve">c. 2 </w:t>
-      </w:r>
-    </w:p>
-    <w:p>
-      <w:pPr>
-        <w:autoSpaceDE w:val="0"/>
-        <w:autoSpaceDN w:val="0"/>
-        <w:adjustRightInd w:val="0"/>
-        <w:spacing w:after="0" w:line="240" w:lineRule="auto"/>
-        <w:ind w:left="720"/>
-        <w:rPr>
-          <w:rFonts w:ascii="Calibri" w:hAnsi="Calibri" w:cs="Calibri"/>
-          <w:color w:val="000000"/>
-        </w:rPr>
-      </w:pPr>
-      <w:r>
-        <w:rPr>
-          <w:rFonts w:ascii="Calibri" w:hAnsi="Calibri" w:cs="Calibri"/>
-          <w:color w:val="000000"/>
-        </w:rPr>
-        <w:t xml:space="preserve">d. 4 </w:t>
-      </w:r>
-    </w:p>
-    <w:p>
-      <w:pPr>
-        <w:autoSpaceDE w:val="0"/>
-        <w:autoSpaceDN w:val="0"/>
-        <w:adjustRightInd w:val="0"/>
-        <w:spacing w:after="0" w:line="240" w:lineRule="auto"/>
-        <w:rPr>
-          <w:rFonts w:ascii="Calibri" w:hAnsi="Calibri" w:cs="Calibri"/>
-          <w:color w:val="000000"/>
-          <w:sz w:val="32"/>
-          <w:szCs w:val="32"/>
-        </w:rPr>
-      </w:pPr>
-      <w:r>
-        <w:rPr>
-          <w:rFonts w:ascii="Calibri" w:hAnsi="Calibri" w:cs="Calibri"/>
-          <w:b/>
-          <w:bCs/>
-          <w:color w:val="000000"/>
-          <w:sz w:val="32"/>
-          <w:szCs w:val="32"/>
-        </w:rPr>
-        <w:t xml:space="preserve">2. Who calls the submit method on job? </w:t>
-      </w:r>
     </w:p>
     <w:p>
       <w:pPr>

</xml_diff>